<commit_message>
Changed request.author and requestConfirmation.requestConfirmationTime
</commit_message>
<xml_diff>
--- a/ServiceInteractions/riv/clinicalprocess/activity/request/trunk/docs/TKB_clinicalprocess_activity_request.docx
+++ b/ServiceInteractions/riv/clinicalprocess/activity/request/trunk/docs/TKB_clinicalprocess_activity_request.docx
@@ -231,8 +231,6 @@
               </w:rPr>
               <w:t>0</w:t>
             </w:r>
-            <w:bookmarkStart w:id="1" w:name="_GoBack"/>
-            <w:bookmarkEnd w:id="1"/>
             <w:r>
               <w:rPr>
                 <w:sz w:val="32"/>
@@ -6215,9 +6213,9 @@
       <w:pPr>
         <w:spacing w:line="240" w:lineRule="auto"/>
       </w:pPr>
-      <w:bookmarkStart w:id="2" w:name="Radera3"/>
+      <w:bookmarkStart w:id="1" w:name="Radera3"/>
       <w:bookmarkEnd w:id="0"/>
-      <w:bookmarkEnd w:id="2"/>
+      <w:bookmarkEnd w:id="1"/>
       <w:r>
         <w:rPr>
           <w:b/>
@@ -7000,6 +6998,139 @@
           </w:p>
         </w:tc>
       </w:tr>
+      <w:tr>
+        <w:tc>
+          <w:tcPr>
+            <w:tcW w:w="1304" w:type="dxa"/>
+          </w:tcPr>
+          <w:p>
+            <w:pPr>
+              <w:pStyle w:val="TableText"/>
+              <w:rPr>
+                <w:rFonts w:ascii="Georgia" w:hAnsi="Georgia"/>
+              </w:rPr>
+            </w:pPr>
+            <w:r>
+              <w:rPr>
+                <w:rFonts w:ascii="Georgia" w:hAnsi="Georgia"/>
+              </w:rPr>
+              <w:t>1.0</w:t>
+            </w:r>
+          </w:p>
+        </w:tc>
+        <w:tc>
+          <w:tcPr>
+            <w:tcW w:w="992" w:type="dxa"/>
+          </w:tcPr>
+          <w:p>
+            <w:pPr>
+              <w:pStyle w:val="TableText"/>
+              <w:rPr>
+                <w:rFonts w:ascii="Georgia" w:hAnsi="Georgia"/>
+              </w:rPr>
+            </w:pPr>
+            <w:r>
+              <w:rPr>
+                <w:rFonts w:ascii="Georgia" w:hAnsi="Georgia"/>
+              </w:rPr>
+              <w:t>RC3</w:t>
+            </w:r>
+          </w:p>
+        </w:tc>
+        <w:tc>
+          <w:tcPr>
+            <w:tcW w:w="1560" w:type="dxa"/>
+          </w:tcPr>
+          <w:p>
+            <w:pPr>
+              <w:pStyle w:val="TableText"/>
+              <w:rPr>
+                <w:rFonts w:ascii="Georgia" w:hAnsi="Georgia"/>
+              </w:rPr>
+            </w:pPr>
+            <w:r>
+              <w:rPr>
+                <w:rFonts w:ascii="Georgia" w:hAnsi="Georgia"/>
+              </w:rPr>
+              <w:t>2014-09-26</w:t>
+            </w:r>
+          </w:p>
+        </w:tc>
+        <w:tc>
+          <w:tcPr>
+            <w:tcW w:w="3260" w:type="dxa"/>
+          </w:tcPr>
+          <w:p>
+            <w:pPr>
+              <w:pStyle w:val="TableText"/>
+              <w:tabs>
+                <w:tab w:val="right" w:pos="3176"/>
+              </w:tabs>
+              <w:rPr>
+                <w:rFonts w:ascii="Georgia" w:hAnsi="Georgia"/>
+              </w:rPr>
+            </w:pPr>
+            <w:r>
+              <w:rPr>
+                <w:rFonts w:ascii="Georgia" w:hAnsi="Georgia"/>
+              </w:rPr>
+              <w:t xml:space="preserve">Ändring av </w:t>
+            </w:r>
+            <w:bookmarkStart w:id="2" w:name="_GoBack"/>
+            <w:r>
+              <w:t>request</w:t>
+            </w:r>
+            <w:r>
+              <w:t>.</w:t>
+            </w:r>
+            <w:r>
+              <w:rPr>
+                <w:lang w:val="en-US"/>
+              </w:rPr>
+              <w:t>author</w:t>
+            </w:r>
+            <w:r>
+              <w:rPr>
+                <w:rFonts w:ascii="Georgia" w:hAnsi="Georgia"/>
+              </w:rPr>
+              <w:t xml:space="preserve"> och requestConfirmationTime</w:t>
+            </w:r>
+            <w:bookmarkEnd w:id="2"/>
+          </w:p>
+        </w:tc>
+        <w:tc>
+          <w:tcPr>
+            <w:tcW w:w="1559" w:type="dxa"/>
+          </w:tcPr>
+          <w:p>
+            <w:pPr>
+              <w:pStyle w:val="TableText"/>
+              <w:rPr>
+                <w:rFonts w:ascii="Georgia" w:hAnsi="Georgia"/>
+              </w:rPr>
+            </w:pPr>
+            <w:r>
+              <w:rPr>
+                <w:rFonts w:ascii="Georgia" w:hAnsi="Georgia"/>
+              </w:rPr>
+              <w:t>Thomas Siltberg, Inera</w:t>
+            </w:r>
+          </w:p>
+        </w:tc>
+        <w:tc>
+          <w:tcPr>
+            <w:tcW w:w="1418" w:type="dxa"/>
+          </w:tcPr>
+          <w:p>
+            <w:pPr>
+              <w:pStyle w:val="TableText"/>
+              <w:rPr>
+                <w:rFonts w:ascii="Georgia" w:hAnsi="Georgia"/>
+              </w:rPr>
+            </w:pPr>
+          </w:p>
+        </w:tc>
+      </w:tr>
     </w:tbl>
     <w:p>
       <w:pPr>
@@ -7815,18 +7946,28 @@
       <w:r>
         <w:t>är ”</w:t>
       </w:r>
-      <w:fldSimple w:instr=" DOCPROPERTY &quot;svenamn&quot; \* MERGEFORMAT ">
-        <w:r>
-          <w:rPr>
-            <w:b/>
-            <w:bCs/>
-          </w:rPr>
-          <w:t>vård- och omsorg kärnprocess:hantera aktiviteter</w:t>
-        </w:r>
-        <w:r>
-          <w:t xml:space="preserve">:remisshantering </w:t>
-        </w:r>
-      </w:fldSimple>
+      <w:r>
+        <w:fldChar w:fldCharType="begin"/>
+      </w:r>
+      <w:r>
+        <w:instrText xml:space="preserve"> DOCPROPERTY "svenamn" \* MERGEFORMAT </w:instrText>
+      </w:r>
+      <w:r>
+        <w:fldChar w:fldCharType="separate"/>
+      </w:r>
+      <w:r>
+        <w:rPr>
+          <w:b/>
+          <w:bCs/>
+        </w:rPr>
+        <w:t>vård- och omsorg kärnprocess:hantera aktiviteter</w:t>
+      </w:r>
+      <w:r>
+        <w:t xml:space="preserve">:remisshantering </w:t>
+      </w:r>
+      <w:r>
+        <w:fldChar w:fldCharType="end"/>
+      </w:r>
       <w:r>
         <w:t xml:space="preserve">”. </w:t>
       </w:r>
@@ -7872,18 +8013,38 @@
       <w:bookmarkEnd w:id="8"/>
     </w:p>
     <w:p>
-      <w:fldSimple w:instr=" DOCPROPERTY  svenamn  \* MERGEFORMAT ">
-        <w:r>
-          <w:t>vård- och omsorg kärnprocess:hantera aktiviteter:remisshantering</w:t>
-        </w:r>
-      </w:fldSimple>
+      <w:r>
+        <w:fldChar w:fldCharType="begin"/>
+      </w:r>
+      <w:r>
+        <w:instrText xml:space="preserve"> DOCPROPERTY  svenamn  \* MERGEFORMAT </w:instrText>
+      </w:r>
+      <w:r>
+        <w:fldChar w:fldCharType="separate"/>
+      </w:r>
+      <w:r>
+        <w:t>vård- och omsorg kärnprocess:hantera aktiviteter:remisshantering</w:t>
+      </w:r>
+      <w:r>
+        <w:fldChar w:fldCharType="end"/>
+      </w:r>
     </w:p>
     <w:p>
-      <w:fldSimple w:instr=" DOCPROPERTY &quot;svekortnamn&quot; \* MERGEFORMAT ">
-        <w:r>
-          <w:t>remisshantering</w:t>
-        </w:r>
-      </w:fldSimple>
+      <w:r>
+        <w:fldChar w:fldCharType="begin"/>
+      </w:r>
+      <w:r>
+        <w:instrText xml:space="preserve"> DOCPROPERTY "svekortnamn" \* MERGEFORMAT </w:instrText>
+      </w:r>
+      <w:r>
+        <w:fldChar w:fldCharType="separate"/>
+      </w:r>
+      <w:r>
+        <w:t>remisshantering</w:t>
+      </w:r>
+      <w:r>
+        <w:fldChar w:fldCharType="end"/>
+      </w:r>
     </w:p>
     <w:p/>
     <w:p>
@@ -17499,6 +17660,12 @@
               <w:rPr>
                 <w:lang w:val="en-US"/>
               </w:rPr>
+              <w:t>Request</w:t>
+            </w:r>
+            <w:r>
+              <w:rPr>
+                <w:lang w:val="en-US"/>
+              </w:rPr>
               <w:t>AuthorType</w:t>
             </w:r>
           </w:p>
@@ -28937,7 +29104,16 @@
                 <w:color w:val="000000"/>
                 <w:szCs w:val="24"/>
               </w:rPr>
-              <w:t>0..1</w:t>
+              <w:t>1</w:t>
+            </w:r>
+            <w:r>
+              <w:rPr>
+                <w:rFonts w:ascii="Times New Roman" w:eastAsia="ヒラギノ角ゴ Pro W3" w:hAnsi="Times New Roman"/>
+                <w:noProof/>
+                <w:color w:val="000000"/>
+                <w:szCs w:val="24"/>
+              </w:rPr>
+              <w:t>..1</w:t>
             </w:r>
           </w:p>
         </w:tc>
@@ -42178,7 +42354,7 @@
               <w:rStyle w:val="PageNumber"/>
               <w:noProof/>
             </w:rPr>
-            <w:t>2</w:t>
+            <w:t>6</w:t>
           </w:r>
           <w:r>
             <w:rPr>
@@ -42684,7 +42860,7 @@
               <w:szCs w:val="24"/>
               <w:lang w:eastAsia="en-GB"/>
             </w:rPr>
-            <w:t>2014-09-26 12:22:00</w:t>
+            <w:t>2014-09-26 12:53:00</w:t>
           </w:r>
           <w:r>
             <w:rPr>
@@ -49638,7 +49814,7 @@
 </file>
 
 <file path=customXml/itemProps1.xml><?xml version="1.0" encoding="utf-8"?>
-<ds:datastoreItem xmlns:ds="http://schemas.openxmlformats.org/officeDocument/2006/customXml" ds:itemID="{67BF7956-1176-4198-96C1-46047FB89457}">
+<ds:datastoreItem xmlns:ds="http://schemas.openxmlformats.org/officeDocument/2006/customXml" ds:itemID="{D4418F28-11DB-49B9-ACF6-999FCC108B1F}">
   <ds:schemaRefs>
     <ds:schemaRef ds:uri="http://schemas.openxmlformats.org/officeDocument/2006/bibliography"/>
   </ds:schemaRefs>

</xml_diff>